<commit_message>
Update generate_word_report function and documentation
</commit_message>
<xml_diff>
--- a/inst/quarto/report_template1.docx
+++ b/inst/quarto/report_template1.docx
@@ -487,31 +487,19 @@
       <w:pPr>
         <w:pStyle w:val="Heading1"/>
       </w:pPr>
-      <w:bookmarkStart w:id="1" w:name="executive-summary"/>
-      <w:bookmarkStart w:id="2" w:name="_Toc152751125"/>
+      <w:bookmarkStart w:id="1" w:name="_Toc152751125"/>
+      <w:bookmarkStart w:id="2" w:name="executive-summary"/>
       <w:r>
         <w:t>1. Executive summary</w:t>
       </w:r>
-      <w:bookmarkEnd w:id="2"/>
+      <w:bookmarkEnd w:id="1"/>
     </w:p>
     <w:p>
       <w:pPr>
         <w:pStyle w:val="FirstParagraph"/>
       </w:pPr>
       <w:r>
-        <w:t>The European languages are members of the same family. Their separate existence is a myth. For science, music, sport, etc., Europe uses the same vocabulary. The languages only differ in their grammar, their pronunciation and their most common words. Everyo</w:t>
-      </w:r>
-      <w:r>
-        <w:t xml:space="preserve">ne realises why a new common language would be desirable: one could refuse to pay expensive translators. To achieve this, it would be necessary to have uniform grammar, pronunciation and more common words. If several languages coalesce, the grammar of the </w:t>
-      </w:r>
-      <w:r>
-        <w:t>resulting language is more simple and regular than that of the individual languages. The new common language will be more simple and regular than the existing European languages. It will be as simple as Occidental; in fact, it will be Occidental. To an Eng</w:t>
-      </w:r>
-      <w:r>
-        <w:t>lish person, it will seem like simplified English, as a sceptical Cambridge friend of mine told me what Occidental is. The European languages are members of the same family. Their separate existence is a myth. For science, music, sport, etc., Europe uses t</w:t>
-      </w:r>
-      <w:r>
-        <w:t>he same vocabulary.</w:t>
+        <w:t>The European languages are members of the same family. Their separate existence is a myth. For science, music, sport, etc., Europe uses the same vocabulary. The languages only differ in their grammar, their pronunciation and their most common words. Everyone realises why a new common language would be desirable: one could refuse to pay expensive translators. To achieve this, it would be necessary to have uniform grammar, pronunciation and more common words. If several languages coalesce, the grammar of the resulting language is more simple and regular than that of the individual languages. The new common language will be more simple and regular than the existing European languages. It will be as simple as Occidental; in fact, it will be Occidental. To an English person, it will seem like simplified English, as a sceptical Cambridge friend of mine told me what Occidental is. The European languages are members of the same family. Their separate existence is a myth. For science, music, sport, etc., Europe uses the same vocabulary.</w:t>
       </w:r>
     </w:p>
     <w:p>
@@ -526,80 +514,59 @@
       <w:pPr>
         <w:pStyle w:val="Heading1"/>
       </w:pPr>
-      <w:bookmarkStart w:id="3" w:name="example-heading-1"/>
-      <w:bookmarkStart w:id="4" w:name="_Toc152751126"/>
-      <w:bookmarkEnd w:id="1"/>
+      <w:bookmarkStart w:id="3" w:name="_Toc152751126"/>
+      <w:bookmarkStart w:id="4" w:name="example-heading-1"/>
+      <w:bookmarkEnd w:id="2"/>
       <w:r>
         <w:t>2. Example Heading 1</w:t>
       </w:r>
-      <w:bookmarkEnd w:id="4"/>
+      <w:bookmarkEnd w:id="3"/>
     </w:p>
     <w:p>
       <w:pPr>
         <w:pStyle w:val="FirstParagraph"/>
       </w:pPr>
       <w:r>
-        <w:t>The Europea</w:t>
-      </w:r>
-      <w:r>
-        <w:t>n languages are members of the same family. Their separate existence is a myth. For science, music, sport, etc., Europe uses the same vocabulary. The languages only differ in their grammar, their pronunciation and their most common words.</w:t>
+        <w:t>The European languages are members of the same family. Their separate existence is a myth. For science, music, sport, etc., Europe uses the same vocabulary. The languages only differ in their grammar, their pronunciation and their most common words.</w:t>
       </w:r>
     </w:p>
     <w:p>
       <w:pPr>
         <w:pStyle w:val="Heading2"/>
       </w:pPr>
-      <w:bookmarkStart w:id="5" w:name="example-heading-2"/>
-      <w:bookmarkStart w:id="6" w:name="_Toc152751127"/>
+      <w:bookmarkStart w:id="5" w:name="_Toc152751127"/>
+      <w:bookmarkStart w:id="6" w:name="example-heading-2"/>
       <w:r>
-        <w:t>2.1 Example Headi</w:t>
+        <w:lastRenderedPageBreak/>
+        <w:t>2.1 Example Heading 2</w:t>
       </w:r>
-      <w:r>
-        <w:t>ng 2</w:t>
-      </w:r>
-      <w:bookmarkEnd w:id="6"/>
+      <w:bookmarkEnd w:id="5"/>
     </w:p>
     <w:p>
       <w:pPr>
         <w:pStyle w:val="FirstParagraph"/>
       </w:pPr>
       <w:r>
-        <w:t xml:space="preserve">The European languages are members of the same family. Their separate existence is a myth. For science, music, sport, etc., Europe uses the same vocabulary. The languages only differ in their </w:t>
-      </w:r>
-      <w:r>
-        <w:lastRenderedPageBreak/>
-        <w:t>grammar, their pronunciation and their most common words. E</w:t>
-      </w:r>
-      <w:r>
-        <w:t>veryone realises why a new common language would be desirable: one could refuse to pay expensive translators. To achieve this, it would be necessary to have uniform grammar, pronunciation and more common words. If several languages coalesce, the grammar of</w:t>
-      </w:r>
-      <w:r>
-        <w:t xml:space="preserve"> the resulting language is simpler and more regular than that of the individual languages.</w:t>
+        <w:t>The European languages are members of the same family. Their separate existence is a myth. For science, music, sport, etc., Europe uses the same vocabulary. The languages only differ in their grammar, their pronunciation and their most common words. Everyone realises why a new common language would be desirable: one could refuse to pay expensive translators. To achieve this, it would be necessary to have uniform grammar, pronunciation and more common words. If several languages coalesce, the grammar of the resulting language is simpler and more regular than that of the individual languages.</w:t>
       </w:r>
     </w:p>
     <w:p>
       <w:pPr>
         <w:pStyle w:val="Heading3"/>
       </w:pPr>
-      <w:bookmarkStart w:id="7" w:name="example-heading-3"/>
-      <w:bookmarkStart w:id="8" w:name="_Toc152751128"/>
+      <w:bookmarkStart w:id="7" w:name="_Toc152751128"/>
+      <w:bookmarkStart w:id="8" w:name="example-heading-3"/>
       <w:r>
         <w:t>2.1.1 Example Heading 3</w:t>
       </w:r>
-      <w:bookmarkEnd w:id="8"/>
+      <w:bookmarkEnd w:id="7"/>
     </w:p>
     <w:p>
       <w:pPr>
         <w:pStyle w:val="FirstParagraph"/>
       </w:pPr>
       <w:r>
-        <w:t>The European languages are members of the same family. Their separate existence is a myth. For science, music, sport, etc., Europe uses the s</w:t>
-      </w:r>
-      <w:r>
-        <w:t>ame vocabulary. The languages only differ in their grammar, their pronunciation and their most common words. Everyone realises why a new common language would be desirable: one could refuse to pay expensive translators. To achieve this, it would be necessa</w:t>
-      </w:r>
-      <w:r>
-        <w:t>ry to have uniform grammar, pronunciation and more common words. If several languages coalesce, the grammar of the resulting language is simpler and more regular than that of the individual languages.</w:t>
+        <w:t>The European languages are members of the same family. Their separate existence is a myth. For science, music, sport, etc., Europe uses the same vocabulary. The languages only differ in their grammar, their pronunciation and their most common words. Everyone realises why a new common language would be desirable: one could refuse to pay expensive translators. To achieve this, it would be necessary to have uniform grammar, pronunciation and more common words. If several languages coalesce, the grammar of the resulting language is simpler and more regular than that of the individual languages.</w:t>
       </w:r>
     </w:p>
     <w:p>
@@ -616,21 +583,20 @@
         <w:pStyle w:val="FirstParagraph"/>
       </w:pPr>
       <w:r>
-        <w:t>The European languages are me</w:t>
+        <w:t>The European languages are members of the same family. Their separate existence is a myth. For science, music, sport, etc., Europe uses the same vocabulary. The languages only differ in their grammar, their pronunciation.</w:t>
       </w:r>
-      <w:r>
-        <w:t>mbers of the same family. Their separate existence is a myth. For science, music, sport, etc., Europe uses the same vocabulary. The languages only differ in their grammar, their pronunciation.</w:t>
-      </w:r>
+      <w:bookmarkStart w:id="10" w:name="_GoBack"/>
+      <w:bookmarkEnd w:id="10"/>
     </w:p>
     <w:p>
       <w:pPr>
         <w:pStyle w:val="Heading1"/>
       </w:pPr>
-      <w:bookmarkStart w:id="10" w:name="graphical-chart-colors"/>
       <w:bookmarkStart w:id="11" w:name="_Toc152751129"/>
-      <w:bookmarkEnd w:id="3"/>
-      <w:bookmarkEnd w:id="5"/>
-      <w:bookmarkEnd w:id="7"/>
+      <w:bookmarkStart w:id="12" w:name="graphical-chart-colors"/>
+      <w:bookmarkEnd w:id="4"/>
+      <w:bookmarkEnd w:id="6"/>
+      <w:bookmarkEnd w:id="8"/>
       <w:bookmarkEnd w:id="9"/>
       <w:r>
         <w:t>3. Graphical chart colors</w:t>
@@ -688,7 +654,7 @@
           </wp:inline>
         </w:drawing>
       </w:r>
-      <w:bookmarkEnd w:id="10"/>
+      <w:bookmarkEnd w:id="12"/>
     </w:p>
     <w:sectPr>
       <w:headerReference w:type="even" r:id="rId8"/>
@@ -813,8 +779,6 @@
       </w:rPr>
       <w:fldChar w:fldCharType="end"/>
     </w:r>
-    <w:bookmarkStart w:id="12" w:name="_GoBack"/>
-    <w:bookmarkEnd w:id="12"/>
   </w:p>
 </w:ftr>
 </file>
@@ -1922,35 +1886,37 @@
   </w:style>
   <w:style w:type="paragraph" w:styleId="Title">
     <w:name w:val="Title"/>
+    <w:basedOn w:val="Heading1"/>
+    <w:next w:val="BodyText"/>
+    <w:qFormat/>
+    <w:rsid w:val="00EB24B9"/>
+    <w:rPr>
+      <w:rFonts w:eastAsia="Arial"/>
+      <w:kern w:val="0"/>
+      <w:sz w:val="56"/>
+      <w:szCs w:val="56"/>
+      <w:lang w:eastAsia="en-US"/>
+    </w:rPr>
+  </w:style>
+  <w:style w:type="paragraph" w:styleId="Subtitle">
+    <w:name w:val="Subtitle"/>
     <w:basedOn w:val="Normal"/>
     <w:next w:val="BodyText"/>
     <w:qFormat/>
-    <w:pPr>
-      <w:keepNext/>
-      <w:keepLines/>
-      <w:spacing w:before="480" w:after="240"/>
-      <w:jc w:val="center"/>
-    </w:pPr>
-    <w:rPr>
-      <w:rFonts w:asciiTheme="majorHAnsi" w:eastAsiaTheme="majorEastAsia" w:hAnsiTheme="majorHAnsi" w:cstheme="majorBidi"/>
-      <w:b/>
-      <w:bCs/>
-      <w:color w:val="345A8A" w:themeColor="accent1" w:themeShade="B5"/>
-      <w:sz w:val="36"/>
-      <w:szCs w:val="36"/>
-    </w:rPr>
-  </w:style>
-  <w:style w:type="paragraph" w:styleId="Subtitle">
-    <w:name w:val="Subtitle"/>
-    <w:basedOn w:val="Title"/>
-    <w:next w:val="BodyText"/>
-    <w:qFormat/>
-    <w:pPr>
-      <w:spacing w:before="240"/>
-    </w:pPr>
-    <w:rPr>
-      <w:sz w:val="30"/>
-      <w:szCs w:val="30"/>
+    <w:rsid w:val="00C77032"/>
+    <w:pPr>
+      <w:autoSpaceDE w:val="0"/>
+      <w:autoSpaceDN w:val="0"/>
+      <w:adjustRightInd w:val="0"/>
+      <w:spacing w:after="0"/>
+      <w:ind w:left="720"/>
+    </w:pPr>
+    <w:rPr>
+      <w:rFonts w:eastAsia="Arial" w:cs="Arial"/>
+      <w:color w:val="BF3227"/>
+      <w:sz w:val="44"/>
+      <w:szCs w:val="44"/>
+      <w:lang w:val="en-GB"/>
     </w:rPr>
   </w:style>
   <w:style w:type="paragraph" w:customStyle="1" w:styleId="Author">

</xml_diff>

<commit_message>
Add logos on 1st page of the template
</commit_message>
<xml_diff>
--- a/inst/quarto/report_template1.docx
+++ b/inst/quarto/report_template1.docx
@@ -6,11 +6,9 @@
       <w:pPr>
         <w:pStyle w:val="Title"/>
       </w:pPr>
-      <w:bookmarkStart w:id="0" w:name="_Toc152771667"/>
       <w:r>
         <w:t>Swiss TPH report example</w:t>
       </w:r>
-      <w:bookmarkEnd w:id="0"/>
     </w:p>
     <w:p>
       <w:pPr>
@@ -44,7 +42,15 @@
         <w:t>2023-12-06</w:t>
       </w:r>
     </w:p>
-    <w:bookmarkStart w:id="1" w:name="_Toc152771668" w:displacedByCustomXml="next"/>
+    <w:p>
+      <w:pPr>
+        <w:pStyle w:val="BodyText"/>
+        <w:rPr>
+          <w:lang w:val="en-US"/>
+        </w:rPr>
+      </w:pPr>
+    </w:p>
+    <w:bookmarkStart w:id="0" w:name="_Toc163149455" w:displacedByCustomXml="next"/>
     <w:sdt>
       <w:sdtPr>
         <w:rPr>
@@ -66,6 +72,8 @@
       </w:sdtPr>
       <w:sdtEndPr/>
       <w:sdtContent>
+        <w:bookmarkStart w:id="1" w:name="_GoBack" w:displacedByCustomXml="prev"/>
+        <w:bookmarkEnd w:id="1" w:displacedByCustomXml="prev"/>
         <w:p>
           <w:pPr>
             <w:pStyle w:val="TOCHeading"/>
@@ -73,7 +81,7 @@
           <w:r>
             <w:t>Table of contents</w:t>
           </w:r>
-          <w:bookmarkEnd w:id="1"/>
+          <w:bookmarkEnd w:id="0"/>
         </w:p>
         <w:p>
           <w:pPr>
@@ -97,13 +105,13 @@
           <w:r>
             <w:fldChar w:fldCharType="separate"/>
           </w:r>
-          <w:hyperlink w:anchor="_Toc152771667" w:history="1">
+          <w:hyperlink w:anchor="_Toc163149455" w:history="1">
             <w:r>
               <w:rPr>
                 <w:rStyle w:val="Hyperlink"/>
                 <w:noProof/>
               </w:rPr>
-              <w:t>Swiss TPH report example</w:t>
+              <w:t>Table of contents</w:t>
             </w:r>
             <w:r>
               <w:rPr>
@@ -124,7 +132,7 @@
                 <w:noProof/>
                 <w:webHidden/>
               </w:rPr>
-              <w:instrText xml:space="preserve"> PAGEREF _Toc152771667 \h </w:instrText>
+              <w:instrText xml:space="preserve"> PAGEREF _Toc163149455 \h </w:instrText>
             </w:r>
             <w:r>
               <w:rPr>
@@ -168,13 +176,13 @@
               <w:lang w:val="de-CH" w:eastAsia="de-CH"/>
             </w:rPr>
           </w:pPr>
-          <w:hyperlink w:anchor="_Toc152771668" w:history="1">
+          <w:hyperlink w:anchor="_Toc163149456" w:history="1">
             <w:r>
               <w:rPr>
                 <w:rStyle w:val="Hyperlink"/>
                 <w:noProof/>
               </w:rPr>
-              <w:t>Table of contents</w:t>
+              <w:t>Executive summary</w:t>
             </w:r>
             <w:r>
               <w:rPr>
@@ -195,7 +203,7 @@
                 <w:noProof/>
                 <w:webHidden/>
               </w:rPr>
-              <w:instrText xml:space="preserve"> PAGEREF _Toc152771668 \h </w:instrText>
+              <w:instrText xml:space="preserve"> PAGEREF _Toc163149456 \h </w:instrText>
             </w:r>
             <w:r>
               <w:rPr>
@@ -239,13 +247,13 @@
               <w:lang w:val="de-CH" w:eastAsia="de-CH"/>
             </w:rPr>
           </w:pPr>
-          <w:hyperlink w:anchor="_Toc152771669" w:history="1">
+          <w:hyperlink w:anchor="_Toc163149457" w:history="1">
             <w:r>
               <w:rPr>
                 <w:rStyle w:val="Hyperlink"/>
                 <w:noProof/>
               </w:rPr>
-              <w:t>Executive summary</w:t>
+              <w:t>1. Example Heading 1</w:t>
             </w:r>
             <w:r>
               <w:rPr>
@@ -266,7 +274,7 @@
                 <w:noProof/>
                 <w:webHidden/>
               </w:rPr>
-              <w:instrText xml:space="preserve"> PAGEREF _Toc152771669 \h </w:instrText>
+              <w:instrText xml:space="preserve"> PAGEREF _Toc163149457 \h </w:instrText>
             </w:r>
             <w:r>
               <w:rPr>
@@ -286,7 +294,149 @@
                 <w:noProof/>
                 <w:webHidden/>
               </w:rPr>
-              <w:t>1</w:t>
+              <w:t>2</w:t>
+            </w:r>
+            <w:r>
+              <w:rPr>
+                <w:noProof/>
+                <w:webHidden/>
+              </w:rPr>
+              <w:fldChar w:fldCharType="end"/>
+            </w:r>
+          </w:hyperlink>
+        </w:p>
+        <w:p>
+          <w:pPr>
+            <w:pStyle w:val="TOC2"/>
+            <w:tabs>
+              <w:tab w:val="right" w:leader="dot" w:pos="9678"/>
+            </w:tabs>
+            <w:rPr>
+              <w:rFonts w:asciiTheme="minorHAnsi" w:eastAsiaTheme="minorEastAsia" w:hAnsiTheme="minorHAnsi"/>
+              <w:noProof/>
+              <w:szCs w:val="22"/>
+              <w:lang w:val="de-CH" w:eastAsia="de-CH"/>
+            </w:rPr>
+          </w:pPr>
+          <w:hyperlink w:anchor="_Toc163149458" w:history="1">
+            <w:r>
+              <w:rPr>
+                <w:rStyle w:val="Hyperlink"/>
+                <w:noProof/>
+              </w:rPr>
+              <w:t>1.1 Example Heading 2</w:t>
+            </w:r>
+            <w:r>
+              <w:rPr>
+                <w:noProof/>
+                <w:webHidden/>
+              </w:rPr>
+              <w:tab/>
+            </w:r>
+            <w:r>
+              <w:rPr>
+                <w:noProof/>
+                <w:webHidden/>
+              </w:rPr>
+              <w:fldChar w:fldCharType="begin"/>
+            </w:r>
+            <w:r>
+              <w:rPr>
+                <w:noProof/>
+                <w:webHidden/>
+              </w:rPr>
+              <w:instrText xml:space="preserve"> PAGEREF _Toc163149458 \h </w:instrText>
+            </w:r>
+            <w:r>
+              <w:rPr>
+                <w:noProof/>
+                <w:webHidden/>
+              </w:rPr>
+            </w:r>
+            <w:r>
+              <w:rPr>
+                <w:noProof/>
+                <w:webHidden/>
+              </w:rPr>
+              <w:fldChar w:fldCharType="separate"/>
+            </w:r>
+            <w:r>
+              <w:rPr>
+                <w:noProof/>
+                <w:webHidden/>
+              </w:rPr>
+              <w:t>2</w:t>
+            </w:r>
+            <w:r>
+              <w:rPr>
+                <w:noProof/>
+                <w:webHidden/>
+              </w:rPr>
+              <w:fldChar w:fldCharType="end"/>
+            </w:r>
+          </w:hyperlink>
+        </w:p>
+        <w:p>
+          <w:pPr>
+            <w:pStyle w:val="TOC3"/>
+            <w:tabs>
+              <w:tab w:val="right" w:leader="dot" w:pos="9678"/>
+            </w:tabs>
+            <w:rPr>
+              <w:rFonts w:asciiTheme="minorHAnsi" w:eastAsiaTheme="minorEastAsia" w:hAnsiTheme="minorHAnsi"/>
+              <w:noProof/>
+              <w:szCs w:val="22"/>
+              <w:lang w:val="de-CH" w:eastAsia="de-CH"/>
+            </w:rPr>
+          </w:pPr>
+          <w:hyperlink w:anchor="_Toc163149459" w:history="1">
+            <w:r>
+              <w:rPr>
+                <w:rStyle w:val="Hyperlink"/>
+                <w:noProof/>
+              </w:rPr>
+              <w:t>1.1.1 Example Heading 3</w:t>
+            </w:r>
+            <w:r>
+              <w:rPr>
+                <w:noProof/>
+                <w:webHidden/>
+              </w:rPr>
+              <w:tab/>
+            </w:r>
+            <w:r>
+              <w:rPr>
+                <w:noProof/>
+                <w:webHidden/>
+              </w:rPr>
+              <w:fldChar w:fldCharType="begin"/>
+            </w:r>
+            <w:r>
+              <w:rPr>
+                <w:noProof/>
+                <w:webHidden/>
+              </w:rPr>
+              <w:instrText xml:space="preserve"> PAGEREF _Toc163149459 \h </w:instrText>
+            </w:r>
+            <w:r>
+              <w:rPr>
+                <w:noProof/>
+                <w:webHidden/>
+              </w:rPr>
+            </w:r>
+            <w:r>
+              <w:rPr>
+                <w:noProof/>
+                <w:webHidden/>
+              </w:rPr>
+              <w:fldChar w:fldCharType="separate"/>
+            </w:r>
+            <w:r>
+              <w:rPr>
+                <w:noProof/>
+                <w:webHidden/>
+              </w:rPr>
+              <w:t>2</w:t>
             </w:r>
             <w:r>
               <w:rPr>
@@ -310,13 +460,13 @@
               <w:lang w:val="de-CH" w:eastAsia="de-CH"/>
             </w:rPr>
           </w:pPr>
-          <w:hyperlink w:anchor="_Toc152771670" w:history="1">
+          <w:hyperlink w:anchor="_Toc163149460" w:history="1">
             <w:r>
               <w:rPr>
                 <w:rStyle w:val="Hyperlink"/>
                 <w:noProof/>
               </w:rPr>
-              <w:t>1. Example Heading 1</w:t>
+              <w:t>2. Graphical chart colors</w:t>
             </w:r>
             <w:r>
               <w:rPr>
@@ -337,7 +487,7 @@
                 <w:noProof/>
                 <w:webHidden/>
               </w:rPr>
-              <w:instrText xml:space="preserve"> PAGEREF _Toc152771670 \h </w:instrText>
+              <w:instrText xml:space="preserve"> PAGEREF _Toc163149460 \h </w:instrText>
             </w:r>
             <w:r>
               <w:rPr>
@@ -357,149 +507,7 @@
                 <w:noProof/>
                 <w:webHidden/>
               </w:rPr>
-              <w:t>2</w:t>
-            </w:r>
-            <w:r>
-              <w:rPr>
-                <w:noProof/>
-                <w:webHidden/>
-              </w:rPr>
-              <w:fldChar w:fldCharType="end"/>
-            </w:r>
-          </w:hyperlink>
-        </w:p>
-        <w:p>
-          <w:pPr>
-            <w:pStyle w:val="TOC2"/>
-            <w:tabs>
-              <w:tab w:val="right" w:leader="dot" w:pos="9678"/>
-            </w:tabs>
-            <w:rPr>
-              <w:rFonts w:asciiTheme="minorHAnsi" w:eastAsiaTheme="minorEastAsia" w:hAnsiTheme="minorHAnsi"/>
-              <w:noProof/>
-              <w:szCs w:val="22"/>
-              <w:lang w:val="de-CH" w:eastAsia="de-CH"/>
-            </w:rPr>
-          </w:pPr>
-          <w:hyperlink w:anchor="_Toc152771671" w:history="1">
-            <w:r>
-              <w:rPr>
-                <w:rStyle w:val="Hyperlink"/>
-                <w:noProof/>
-              </w:rPr>
-              <w:t>1.1 Example Heading 2</w:t>
-            </w:r>
-            <w:r>
-              <w:rPr>
-                <w:noProof/>
-                <w:webHidden/>
-              </w:rPr>
-              <w:tab/>
-            </w:r>
-            <w:r>
-              <w:rPr>
-                <w:noProof/>
-                <w:webHidden/>
-              </w:rPr>
-              <w:fldChar w:fldCharType="begin"/>
-            </w:r>
-            <w:r>
-              <w:rPr>
-                <w:noProof/>
-                <w:webHidden/>
-              </w:rPr>
-              <w:instrText xml:space="preserve"> PAGEREF _Toc152771671 \h </w:instrText>
-            </w:r>
-            <w:r>
-              <w:rPr>
-                <w:noProof/>
-                <w:webHidden/>
-              </w:rPr>
-            </w:r>
-            <w:r>
-              <w:rPr>
-                <w:noProof/>
-                <w:webHidden/>
-              </w:rPr>
-              <w:fldChar w:fldCharType="separate"/>
-            </w:r>
-            <w:r>
-              <w:rPr>
-                <w:noProof/>
-                <w:webHidden/>
-              </w:rPr>
-              <w:t>2</w:t>
-            </w:r>
-            <w:r>
-              <w:rPr>
-                <w:noProof/>
-                <w:webHidden/>
-              </w:rPr>
-              <w:fldChar w:fldCharType="end"/>
-            </w:r>
-          </w:hyperlink>
-        </w:p>
-        <w:p>
-          <w:pPr>
-            <w:pStyle w:val="TOC3"/>
-            <w:tabs>
-              <w:tab w:val="right" w:leader="dot" w:pos="9678"/>
-            </w:tabs>
-            <w:rPr>
-              <w:rFonts w:asciiTheme="minorHAnsi" w:eastAsiaTheme="minorEastAsia" w:hAnsiTheme="minorHAnsi"/>
-              <w:noProof/>
-              <w:szCs w:val="22"/>
-              <w:lang w:val="de-CH" w:eastAsia="de-CH"/>
-            </w:rPr>
-          </w:pPr>
-          <w:hyperlink w:anchor="_Toc152771672" w:history="1">
-            <w:r>
-              <w:rPr>
-                <w:rStyle w:val="Hyperlink"/>
-                <w:noProof/>
-              </w:rPr>
-              <w:t>1.1.1 Example Heading 3</w:t>
-            </w:r>
-            <w:r>
-              <w:rPr>
-                <w:noProof/>
-                <w:webHidden/>
-              </w:rPr>
-              <w:tab/>
-            </w:r>
-            <w:r>
-              <w:rPr>
-                <w:noProof/>
-                <w:webHidden/>
-              </w:rPr>
-              <w:fldChar w:fldCharType="begin"/>
-            </w:r>
-            <w:r>
-              <w:rPr>
-                <w:noProof/>
-                <w:webHidden/>
-              </w:rPr>
-              <w:instrText xml:space="preserve"> PAGEREF _Toc152771672 \h </w:instrText>
-            </w:r>
-            <w:r>
-              <w:rPr>
-                <w:noProof/>
-                <w:webHidden/>
-              </w:rPr>
-            </w:r>
-            <w:r>
-              <w:rPr>
-                <w:noProof/>
-                <w:webHidden/>
-              </w:rPr>
-              <w:fldChar w:fldCharType="separate"/>
-            </w:r>
-            <w:r>
-              <w:rPr>
-                <w:noProof/>
-                <w:webHidden/>
-              </w:rPr>
-              <w:t>2</w:t>
+              <w:t>3</w:t>
             </w:r>
             <w:r>
               <w:rPr>
@@ -523,13 +531,13 @@
               <w:lang w:val="de-CH" w:eastAsia="de-CH"/>
             </w:rPr>
           </w:pPr>
-          <w:hyperlink w:anchor="_Toc152771673" w:history="1">
+          <w:hyperlink w:anchor="_Toc163149461" w:history="1">
             <w:r>
               <w:rPr>
                 <w:rStyle w:val="Hyperlink"/>
                 <w:noProof/>
               </w:rPr>
-              <w:t>2. Graphical chart colors</w:t>
+              <w:t>3. Table design</w:t>
             </w:r>
             <w:r>
               <w:rPr>
@@ -550,78 +558,7 @@
                 <w:noProof/>
                 <w:webHidden/>
               </w:rPr>
-              <w:instrText xml:space="preserve"> PAGEREF _Toc152771673 \h </w:instrText>
-            </w:r>
-            <w:r>
-              <w:rPr>
-                <w:noProof/>
-                <w:webHidden/>
-              </w:rPr>
-            </w:r>
-            <w:r>
-              <w:rPr>
-                <w:noProof/>
-                <w:webHidden/>
-              </w:rPr>
-              <w:fldChar w:fldCharType="separate"/>
-            </w:r>
-            <w:r>
-              <w:rPr>
-                <w:noProof/>
-                <w:webHidden/>
-              </w:rPr>
-              <w:t>3</w:t>
-            </w:r>
-            <w:r>
-              <w:rPr>
-                <w:noProof/>
-                <w:webHidden/>
-              </w:rPr>
-              <w:fldChar w:fldCharType="end"/>
-            </w:r>
-          </w:hyperlink>
-        </w:p>
-        <w:p>
-          <w:pPr>
-            <w:pStyle w:val="TOC1"/>
-            <w:tabs>
-              <w:tab w:val="right" w:leader="dot" w:pos="9678"/>
-            </w:tabs>
-            <w:rPr>
-              <w:rFonts w:asciiTheme="minorHAnsi" w:eastAsiaTheme="minorEastAsia" w:hAnsiTheme="minorHAnsi"/>
-              <w:noProof/>
-              <w:szCs w:val="22"/>
-              <w:lang w:val="de-CH" w:eastAsia="de-CH"/>
-            </w:rPr>
-          </w:pPr>
-          <w:hyperlink w:anchor="_Toc152771674" w:history="1">
-            <w:r>
-              <w:rPr>
-                <w:rStyle w:val="Hyperlink"/>
-                <w:noProof/>
-              </w:rPr>
-              <w:t>3. Table design</w:t>
-            </w:r>
-            <w:r>
-              <w:rPr>
-                <w:noProof/>
-                <w:webHidden/>
-              </w:rPr>
-              <w:tab/>
-            </w:r>
-            <w:r>
-              <w:rPr>
-                <w:noProof/>
-                <w:webHidden/>
-              </w:rPr>
-              <w:fldChar w:fldCharType="begin"/>
-            </w:r>
-            <w:r>
-              <w:rPr>
-                <w:noProof/>
-                <w:webHidden/>
-              </w:rPr>
-              <w:instrText xml:space="preserve"> PAGEREF _Toc152771674 \h </w:instrText>
+              <w:instrText xml:space="preserve"> PAGEREF _Toc163149461 \h </w:instrText>
             </w:r>
             <w:r>
               <w:rPr>
@@ -663,31 +600,20 @@
       <w:pPr>
         <w:pStyle w:val="Heading1"/>
       </w:pPr>
-      <w:bookmarkStart w:id="2" w:name="executive-summary"/>
-      <w:bookmarkStart w:id="3" w:name="_Toc152771669"/>
+      <w:bookmarkStart w:id="2" w:name="_Toc163149456"/>
+      <w:bookmarkStart w:id="3" w:name="executive-summary"/>
       <w:r>
+        <w:lastRenderedPageBreak/>
         <w:t>Executive summary</w:t>
       </w:r>
-      <w:bookmarkEnd w:id="3"/>
+      <w:bookmarkEnd w:id="2"/>
     </w:p>
     <w:p>
       <w:pPr>
         <w:pStyle w:val="FirstParagraph"/>
       </w:pPr>
       <w:r>
-        <w:t>The European languages are members of the same family. Their separate existence is a myth. For science, music, sport, etc., Europe uses the same vocabulary. The languages only differ in their grammar, their pronunciation and their most common words. Everyo</w:t>
-      </w:r>
-      <w:r>
-        <w:t xml:space="preserve">ne realises why a new common language would be desirable: one could refuse to pay expensive translators. To achieve this, it would be necessary to have uniform grammar, pronunciation and more common words. If several languages coalesce, the grammar of the </w:t>
-      </w:r>
-      <w:r>
-        <w:t>resulting language is more simple and regular than that of the individual languages. The new common language will be more simple and regular than the existing European languages. It will be as simple as Occidental; in fact, it will be Occidental. To an Eng</w:t>
-      </w:r>
-      <w:r>
-        <w:t>lish person, it will seem like simplified English, as a sceptical Cambridge friend of mine told me what Occidental is. The European languages are members of the same family. Their separate existence is a myth. For science, music, sport, etc., Europe uses t</w:t>
-      </w:r>
-      <w:r>
-        <w:t>he same vocabulary.</w:t>
+        <w:t>The European languages are members of the same family. Their separate existence is a myth. For science, music, sport, etc., Europe uses the same vocabulary. The languages only differ in their grammar, their pronunciation and their most common words. Everyone realises why a new common language would be desirable: one could refuse to pay expensive translators. To achieve this, it would be necessary to have uniform grammar, pronunciation and more common words. If several languages coalesce, the grammar of the resulting language is more simple and regular than that of the individual languages. The new common language will be more simple and regular than the existing European languages. It will be as simple as Occidental; in fact, it will be Occidental. To an English person, it will seem like simplified English, as a sceptical Cambridge friend of mine told me what Occidental is. The European languages are members of the same family. Their separate existence is a myth. For science, music, sport, etc., Europe uses the same vocabulary.</w:t>
       </w:r>
     </w:p>
     <w:p>
@@ -702,77 +628,58 @@
       <w:pPr>
         <w:pStyle w:val="Heading1"/>
       </w:pPr>
-      <w:bookmarkStart w:id="4" w:name="example-heading-1"/>
-      <w:bookmarkStart w:id="5" w:name="_Toc152771670"/>
-      <w:bookmarkEnd w:id="2"/>
+      <w:bookmarkStart w:id="4" w:name="_Toc163149457"/>
+      <w:bookmarkStart w:id="5" w:name="example-heading-1"/>
+      <w:bookmarkEnd w:id="3"/>
       <w:r>
-        <w:lastRenderedPageBreak/>
         <w:t>1. Example Heading 1</w:t>
       </w:r>
-      <w:bookmarkEnd w:id="5"/>
+      <w:bookmarkEnd w:id="4"/>
     </w:p>
     <w:p>
       <w:pPr>
         <w:pStyle w:val="FirstParagraph"/>
       </w:pPr>
       <w:r>
-        <w:t>The Europea</w:t>
-      </w:r>
-      <w:r>
-        <w:t>n languages are members of the same family. Their separate existence is a myth. For science, music, sport, etc., Europe uses the same vocabulary. The languages only differ in their grammar, their pronunciation and their most common words.</w:t>
+        <w:t>The European languages are members of the same family. Their separate existence is a myth. For science, music, sport, etc., Europe uses the same vocabulary. The languages only differ in their grammar, their pronunciation and their most common words.</w:t>
       </w:r>
     </w:p>
     <w:p>
       <w:pPr>
         <w:pStyle w:val="Heading2"/>
       </w:pPr>
-      <w:bookmarkStart w:id="6" w:name="example-heading-2"/>
-      <w:bookmarkStart w:id="7" w:name="_Toc152771671"/>
+      <w:bookmarkStart w:id="6" w:name="_Toc163149458"/>
+      <w:bookmarkStart w:id="7" w:name="example-heading-2"/>
       <w:r>
-        <w:t>1.1 Example Headi</w:t>
+        <w:t>1.1 Example Heading 2</w:t>
       </w:r>
-      <w:r>
-        <w:t>ng 2</w:t>
-      </w:r>
-      <w:bookmarkEnd w:id="7"/>
+      <w:bookmarkEnd w:id="6"/>
     </w:p>
     <w:p>
       <w:pPr>
         <w:pStyle w:val="FirstParagraph"/>
       </w:pPr>
       <w:r>
-        <w:t>The European languages are members of the same family. Their separate existence is a myth. For science, music, sport, etc., Europe uses the same vocabulary. The languages only differ in their grammar, their pronunciation and their most common words. E</w:t>
-      </w:r>
-      <w:r>
-        <w:t>veryone realises why a new common language would be desirable: one could refuse to pay expensive translators. To achieve this, it would be necessary to have uniform grammar, pronunciation and more common words. If several languages coalesce, the grammar of</w:t>
-      </w:r>
-      <w:r>
-        <w:t xml:space="preserve"> the resulting language is simpler and more regular than that of the individual languages.</w:t>
+        <w:t>The European languages are members of the same family. Their separate existence is a myth. For science, music, sport, etc., Europe uses the same vocabulary. The languages only differ in their grammar, their pronunciation and their most common words. Everyone realises why a new common language would be desirable: one could refuse to pay expensive translators. To achieve this, it would be necessary to have uniform grammar, pronunciation and more common words. If several languages coalesce, the grammar of the resulting language is simpler and more regular than that of the individual languages.</w:t>
       </w:r>
     </w:p>
     <w:p>
       <w:pPr>
         <w:pStyle w:val="Heading3"/>
       </w:pPr>
-      <w:bookmarkStart w:id="8" w:name="example-heading-3"/>
-      <w:bookmarkStart w:id="9" w:name="_Toc152771672"/>
+      <w:bookmarkStart w:id="8" w:name="_Toc163149459"/>
+      <w:bookmarkStart w:id="9" w:name="example-heading-3"/>
       <w:r>
         <w:t>1.1.1 Example Heading 3</w:t>
       </w:r>
-      <w:bookmarkEnd w:id="9"/>
+      <w:bookmarkEnd w:id="8"/>
     </w:p>
     <w:p>
       <w:pPr>
         <w:pStyle w:val="FirstParagraph"/>
       </w:pPr>
       <w:r>
-        <w:t>The European languages are members of the same family. Their separate existence is a myth. For science, music, sport, etc., Europe uses the s</w:t>
-      </w:r>
-      <w:r>
-        <w:t>ame vocabulary. The languages only differ in their grammar, their pronunciation and their most common words. Everyone realises why a new common language would be desirable: one could refuse to pay expensive translators. To achieve this, it would be necessa</w:t>
-      </w:r>
-      <w:r>
-        <w:t>ry to have uniform grammar, pronunciation and more common words. If several languages coalesce, the grammar of the resulting language is simpler and more regular than that of the individual languages.</w:t>
+        <w:t>The European languages are members of the same family. Their separate existence is a myth. For science, music, sport, etc., Europe uses the same vocabulary. The languages only differ in their grammar, their pronunciation and their most common words. Everyone realises why a new common language would be desirable: one could refuse to pay expensive translators. To achieve this, it would be necessary to have uniform grammar, pronunciation and more common words. If several languages coalesce, the grammar of the resulting language is simpler and more regular than that of the individual languages.</w:t>
       </w:r>
     </w:p>
     <w:p>
@@ -789,27 +696,24 @@
         <w:pStyle w:val="FirstParagraph"/>
       </w:pPr>
       <w:r>
-        <w:t>The European languages are me</w:t>
-      </w:r>
-      <w:r>
-        <w:t>mbers of the same family. Their separate existence is a myth. For science, music, sport, etc., Europe uses the same vocabulary. The languages only differ in their grammar, their pronunciation.</w:t>
+        <w:t>The European languages are members of the same family. Their separate existence is a myth. For science, music, sport, etc., Europe uses the same vocabulary. The languages only differ in their grammar, their pronunciation.</w:t>
       </w:r>
     </w:p>
     <w:p>
       <w:pPr>
         <w:pStyle w:val="Heading1"/>
       </w:pPr>
-      <w:bookmarkStart w:id="11" w:name="graphical-chart-colors"/>
-      <w:bookmarkStart w:id="12" w:name="_Toc152771673"/>
-      <w:bookmarkEnd w:id="4"/>
-      <w:bookmarkEnd w:id="6"/>
-      <w:bookmarkEnd w:id="8"/>
+      <w:bookmarkStart w:id="11" w:name="_Toc163149460"/>
+      <w:bookmarkStart w:id="12" w:name="graphical-chart-colors"/>
+      <w:bookmarkEnd w:id="5"/>
+      <w:bookmarkEnd w:id="7"/>
+      <w:bookmarkEnd w:id="9"/>
       <w:bookmarkEnd w:id="10"/>
       <w:r>
         <w:lastRenderedPageBreak/>
         <w:t>2. Graphical chart colors</w:t>
       </w:r>
-      <w:bookmarkEnd w:id="12"/>
+      <w:bookmarkEnd w:id="11"/>
     </w:p>
     <w:p>
       <w:pPr>
@@ -836,7 +740,7 @@
                     </pic:cNvPicPr>
                   </pic:nvPicPr>
                   <pic:blipFill>
-                    <a:blip r:embed="rId7"/>
+                    <a:blip r:embed="rId8"/>
                     <a:stretch>
                       <a:fillRect/>
                     </a:stretch>
@@ -867,13 +771,13 @@
       <w:pPr>
         <w:pStyle w:val="Heading1"/>
       </w:pPr>
-      <w:bookmarkStart w:id="13" w:name="table-design"/>
-      <w:bookmarkStart w:id="14" w:name="_Toc152771674"/>
-      <w:bookmarkEnd w:id="11"/>
+      <w:bookmarkStart w:id="13" w:name="_Toc163149461"/>
+      <w:bookmarkStart w:id="14" w:name="table-design"/>
+      <w:bookmarkEnd w:id="12"/>
       <w:r>
         <w:t>3. Table design</w:t>
       </w:r>
-      <w:bookmarkEnd w:id="14"/>
+      <w:bookmarkEnd w:id="13"/>
     </w:p>
     <w:tbl>
       <w:tblPr>
@@ -902,59 +806,59 @@
               <w:pStyle w:val="Compact"/>
               <w:jc w:val="right"/>
             </w:pPr>
-            <w:r>
-              <w:t>Sepa</w:t>
-            </w:r>
-            <w:bookmarkStart w:id="15" w:name="_GoBack"/>
-            <w:bookmarkEnd w:id="15"/>
-            <w:r>
-              <w:t>l.Length</w:t>
-            </w:r>
-          </w:p>
-        </w:tc>
-        <w:tc>
-          <w:tcPr>
-            <w:tcW w:w="0" w:type="auto"/>
-          </w:tcPr>
-          <w:p>
-            <w:pPr>
-              <w:pStyle w:val="Compact"/>
-              <w:jc w:val="right"/>
-            </w:pPr>
-            <w:r>
-              <w:t>Sepal.</w:t>
-            </w:r>
-            <w:r>
-              <w:t>Width</w:t>
-            </w:r>
-          </w:p>
-        </w:tc>
-        <w:tc>
-          <w:tcPr>
-            <w:tcW w:w="0" w:type="auto"/>
-          </w:tcPr>
-          <w:p>
-            <w:pPr>
-              <w:pStyle w:val="Compact"/>
-              <w:jc w:val="right"/>
-            </w:pPr>
+            <w:proofErr w:type="spellStart"/>
+            <w:r>
+              <w:t>Sepal.Length</w:t>
+            </w:r>
+            <w:proofErr w:type="spellEnd"/>
+          </w:p>
+        </w:tc>
+        <w:tc>
+          <w:tcPr>
+            <w:tcW w:w="0" w:type="auto"/>
+          </w:tcPr>
+          <w:p>
+            <w:pPr>
+              <w:pStyle w:val="Compact"/>
+              <w:jc w:val="right"/>
+            </w:pPr>
+            <w:proofErr w:type="spellStart"/>
+            <w:r>
+              <w:t>Sepal.Width</w:t>
+            </w:r>
+            <w:proofErr w:type="spellEnd"/>
+          </w:p>
+        </w:tc>
+        <w:tc>
+          <w:tcPr>
+            <w:tcW w:w="0" w:type="auto"/>
+          </w:tcPr>
+          <w:p>
+            <w:pPr>
+              <w:pStyle w:val="Compact"/>
+              <w:jc w:val="right"/>
+            </w:pPr>
+            <w:proofErr w:type="spellStart"/>
             <w:r>
               <w:t>Petal.Length</w:t>
             </w:r>
-          </w:p>
-        </w:tc>
-        <w:tc>
-          <w:tcPr>
-            <w:tcW w:w="0" w:type="auto"/>
-          </w:tcPr>
-          <w:p>
-            <w:pPr>
-              <w:pStyle w:val="Compact"/>
-              <w:jc w:val="right"/>
-            </w:pPr>
+            <w:proofErr w:type="spellEnd"/>
+          </w:p>
+        </w:tc>
+        <w:tc>
+          <w:tcPr>
+            <w:tcW w:w="0" w:type="auto"/>
+          </w:tcPr>
+          <w:p>
+            <w:pPr>
+              <w:pStyle w:val="Compact"/>
+              <w:jc w:val="right"/>
+            </w:pPr>
+            <w:proofErr w:type="spellStart"/>
             <w:r>
               <w:t>Petal.Width</w:t>
             </w:r>
+            <w:proofErr w:type="spellEnd"/>
           </w:p>
         </w:tc>
         <w:tc>
@@ -1038,9 +942,11 @@
               <w:pStyle w:val="Compact"/>
               <w:jc w:val="left"/>
             </w:pPr>
+            <w:proofErr w:type="spellStart"/>
             <w:r>
               <w:t>setosa</w:t>
             </w:r>
+            <w:proofErr w:type="spellEnd"/>
           </w:p>
         </w:tc>
       </w:tr>
@@ -1110,9 +1016,11 @@
               <w:pStyle w:val="Compact"/>
               <w:jc w:val="left"/>
             </w:pPr>
+            <w:proofErr w:type="spellStart"/>
             <w:r>
               <w:t>setosa</w:t>
             </w:r>
+            <w:proofErr w:type="spellEnd"/>
           </w:p>
         </w:tc>
       </w:tr>
@@ -1182,9 +1090,11 @@
               <w:pStyle w:val="Compact"/>
               <w:jc w:val="left"/>
             </w:pPr>
+            <w:proofErr w:type="spellStart"/>
             <w:r>
               <w:t>setosa</w:t>
             </w:r>
+            <w:proofErr w:type="spellEnd"/>
           </w:p>
         </w:tc>
       </w:tr>
@@ -1254,9 +1164,11 @@
               <w:pStyle w:val="Compact"/>
               <w:jc w:val="left"/>
             </w:pPr>
+            <w:proofErr w:type="spellStart"/>
             <w:r>
               <w:t>setosa</w:t>
             </w:r>
+            <w:proofErr w:type="spellEnd"/>
           </w:p>
         </w:tc>
       </w:tr>
@@ -1326,9 +1238,11 @@
               <w:pStyle w:val="Compact"/>
               <w:jc w:val="left"/>
             </w:pPr>
+            <w:proofErr w:type="spellStart"/>
             <w:r>
               <w:t>setosa</w:t>
             </w:r>
+            <w:proofErr w:type="spellEnd"/>
           </w:p>
         </w:tc>
       </w:tr>
@@ -1398,9 +1312,11 @@
               <w:pStyle w:val="Compact"/>
               <w:jc w:val="left"/>
             </w:pPr>
+            <w:proofErr w:type="spellStart"/>
             <w:r>
               <w:t>setosa</w:t>
             </w:r>
+            <w:proofErr w:type="spellEnd"/>
           </w:p>
         </w:tc>
       </w:tr>
@@ -1470,9 +1386,11 @@
               <w:pStyle w:val="Compact"/>
               <w:jc w:val="left"/>
             </w:pPr>
+            <w:proofErr w:type="spellStart"/>
             <w:r>
               <w:t>setosa</w:t>
             </w:r>
+            <w:proofErr w:type="spellEnd"/>
           </w:p>
         </w:tc>
       </w:tr>
@@ -1542,9 +1460,11 @@
               <w:pStyle w:val="Compact"/>
               <w:jc w:val="left"/>
             </w:pPr>
+            <w:proofErr w:type="spellStart"/>
             <w:r>
               <w:t>setosa</w:t>
             </w:r>
+            <w:proofErr w:type="spellEnd"/>
           </w:p>
         </w:tc>
       </w:tr>
@@ -1614,9 +1534,11 @@
               <w:pStyle w:val="Compact"/>
               <w:jc w:val="left"/>
             </w:pPr>
+            <w:proofErr w:type="spellStart"/>
             <w:r>
               <w:t>setosa</w:t>
             </w:r>
+            <w:proofErr w:type="spellEnd"/>
           </w:p>
         </w:tc>
       </w:tr>
@@ -1686,22 +1608,22 @@
               <w:pStyle w:val="Compact"/>
               <w:jc w:val="left"/>
             </w:pPr>
+            <w:proofErr w:type="spellStart"/>
             <w:r>
               <w:t>setosa</w:t>
             </w:r>
+            <w:proofErr w:type="spellEnd"/>
           </w:p>
         </w:tc>
       </w:tr>
-      <w:bookmarkEnd w:id="13"/>
+      <w:bookmarkEnd w:id="14"/>
     </w:tbl>
     <w:p/>
+    <w:p/>
     <w:sectPr>
-      <w:headerReference w:type="even" r:id="rId8"/>
-      <w:headerReference w:type="default" r:id="rId9"/>
-      <w:footerReference w:type="even" r:id="rId10"/>
-      <w:footerReference w:type="default" r:id="rId11"/>
-      <w:headerReference w:type="first" r:id="rId12"/>
-      <w:footerReference w:type="first" r:id="rId13"/>
+      <w:footerReference w:type="default" r:id="rId9"/>
+      <w:headerReference w:type="first" r:id="rId10"/>
+      <w:footerReference w:type="first" r:id="rId11"/>
       <w:pgSz w:w="12240" w:h="15840"/>
       <w:pgMar w:top="1276" w:right="1276" w:bottom="851" w:left="1276" w:header="851" w:footer="567" w:gutter="0"/>
       <w:cols w:space="720"/>
@@ -1738,16 +1660,6 @@
 </file>
 
 <file path=word/footer1.xml><?xml version="1.0" encoding="utf-8"?>
-<w:ftr xmlns:wpc="http://schemas.microsoft.com/office/word/2010/wordprocessingCanvas" xmlns:cx="http://schemas.microsoft.com/office/drawing/2014/chartex" xmlns:cx1="http://schemas.microsoft.com/office/drawing/2015/9/8/chartex" xmlns:mc="http://schemas.openxmlformats.org/markup-compatibility/2006" xmlns:o="urn:schemas-microsoft-com:office:office" xmlns:r="http://schemas.openxmlformats.org/officeDocument/2006/relationships" xmlns:m="http://schemas.openxmlformats.org/officeDocument/2006/math" xmlns:v="urn:schemas-microsoft-com:vml" xmlns:wp14="http://schemas.microsoft.com/office/word/2010/wordprocessingDrawing" xmlns:wp="http://schemas.openxmlformats.org/drawingml/2006/wordprocessingDrawing" xmlns:w10="urn:schemas-microsoft-com:office:word" xmlns:w="http://schemas.openxmlformats.org/wordprocessingml/2006/main" xmlns:w14="http://schemas.microsoft.com/office/word/2010/wordml" xmlns:w15="http://schemas.microsoft.com/office/word/2012/wordml" xmlns:w16se="http://schemas.microsoft.com/office/word/2015/wordml/symex" xmlns:wpg="http://schemas.microsoft.com/office/word/2010/wordprocessingGroup" xmlns:wpi="http://schemas.microsoft.com/office/word/2010/wordprocessingInk" xmlns:wne="http://schemas.microsoft.com/office/word/2006/wordml" xmlns:wps="http://schemas.microsoft.com/office/word/2010/wordprocessingShape" mc:Ignorable="w14 w15 w16se wp14">
-  <w:p>
-    <w:pPr>
-      <w:pStyle w:val="Footer"/>
-    </w:pPr>
-  </w:p>
-</w:ftr>
-</file>
-
-<file path=word/footer2.xml><?xml version="1.0" encoding="utf-8"?>
 <w:ftr xmlns:wpc="http://schemas.microsoft.com/office/word/2010/wordprocessingCanvas" xmlns:cx="http://schemas.microsoft.com/office/drawing/2014/chartex" xmlns:cx1="http://schemas.microsoft.com/office/drawing/2015/9/8/chartex" xmlns:mc="http://schemas.openxmlformats.org/markup-compatibility/2006" xmlns:o="urn:schemas-microsoft-com:office:office" xmlns:r="http://schemas.openxmlformats.org/officeDocument/2006/relationships" xmlns:m="http://schemas.openxmlformats.org/officeDocument/2006/math" xmlns:v="urn:schemas-microsoft-com:vml" xmlns:wp14="http://schemas.microsoft.com/office/word/2010/wordprocessingDrawing" xmlns:wp="http://schemas.openxmlformats.org/drawingml/2006/wordprocessingDrawing" xmlns:w10="urn:schemas-microsoft-com:office:word" xmlns:w="http://schemas.openxmlformats.org/wordprocessingml/2006/main" xmlns:w14="http://schemas.microsoft.com/office/word/2010/wordml" xmlns:w15="http://schemas.microsoft.com/office/word/2012/wordml" xmlns:w16se="http://schemas.microsoft.com/office/word/2015/wordml/symex" xmlns:wpg="http://schemas.microsoft.com/office/word/2010/wordprocessingGroup" xmlns:wpi="http://schemas.microsoft.com/office/word/2010/wordprocessingInk" xmlns:wne="http://schemas.microsoft.com/office/word/2006/wordml" xmlns:wps="http://schemas.microsoft.com/office/word/2010/wordprocessingShape" mc:Ignorable="w14 w15 w16se wp14">
   <w:p>
     <w:pPr>
@@ -1860,7 +1772,7 @@
         <w:sz w:val="16"/>
         <w:szCs w:val="16"/>
       </w:rPr>
-      <w:t>3</w:t>
+      <w:t>2</w:t>
     </w:r>
     <w:r>
       <w:rPr>
@@ -1875,12 +1787,61 @@
 </w:ftr>
 </file>
 
-<file path=word/footer3.xml><?xml version="1.0" encoding="utf-8"?>
+<file path=word/footer2.xml><?xml version="1.0" encoding="utf-8"?>
 <w:ftr xmlns:wpc="http://schemas.microsoft.com/office/word/2010/wordprocessingCanvas" xmlns:cx="http://schemas.microsoft.com/office/drawing/2014/chartex" xmlns:cx1="http://schemas.microsoft.com/office/drawing/2015/9/8/chartex" xmlns:mc="http://schemas.openxmlformats.org/markup-compatibility/2006" xmlns:o="urn:schemas-microsoft-com:office:office" xmlns:r="http://schemas.openxmlformats.org/officeDocument/2006/relationships" xmlns:m="http://schemas.openxmlformats.org/officeDocument/2006/math" xmlns:v="urn:schemas-microsoft-com:vml" xmlns:wp14="http://schemas.microsoft.com/office/word/2010/wordprocessingDrawing" xmlns:wp="http://schemas.openxmlformats.org/drawingml/2006/wordprocessingDrawing" xmlns:w10="urn:schemas-microsoft-com:office:word" xmlns:w="http://schemas.openxmlformats.org/wordprocessingml/2006/main" xmlns:w14="http://schemas.microsoft.com/office/word/2010/wordml" xmlns:w15="http://schemas.microsoft.com/office/word/2012/wordml" xmlns:w16se="http://schemas.microsoft.com/office/word/2015/wordml/symex" xmlns:wpg="http://schemas.microsoft.com/office/word/2010/wordprocessingGroup" xmlns:wpi="http://schemas.microsoft.com/office/word/2010/wordprocessingInk" xmlns:wne="http://schemas.microsoft.com/office/word/2006/wordml" xmlns:wps="http://schemas.microsoft.com/office/word/2010/wordprocessingShape" mc:Ignorable="w14 w15 w16se wp14">
   <w:p>
     <w:pPr>
       <w:pStyle w:val="Footer"/>
+      <w:jc w:val="right"/>
     </w:pPr>
+    <w:r>
+      <w:rPr>
+        <w:noProof/>
+        <w:lang w:val="de-CH" w:eastAsia="de-CH"/>
+      </w:rPr>
+      <w:drawing>
+        <wp:inline distT="0" distB="0" distL="0" distR="0" wp14:anchorId="0E8D2533" wp14:editId="57D8C1CF">
+          <wp:extent cx="1608543" cy="936255"/>
+          <wp:effectExtent l="0" t="0" r="4445" b="3810"/>
+          <wp:docPr id="6" name="Picture 6"/>
+          <wp:cNvGraphicFramePr>
+            <a:graphicFrameLocks xmlns:a="http://schemas.openxmlformats.org/drawingml/2006/main" noChangeAspect="1"/>
+          </wp:cNvGraphicFramePr>
+          <a:graphic xmlns:a="http://schemas.openxmlformats.org/drawingml/2006/main">
+            <a:graphicData uri="http://schemas.openxmlformats.org/drawingml/2006/picture">
+              <pic:pic xmlns:pic="http://schemas.openxmlformats.org/drawingml/2006/picture">
+                <pic:nvPicPr>
+                  <pic:cNvPr id="3" name="Swiss TPH Logo_MSOffice_RGB-color_4-lines.png"/>
+                  <pic:cNvPicPr/>
+                </pic:nvPicPr>
+                <pic:blipFill>
+                  <a:blip r:embed="rId1">
+                    <a:alphaModFix amt="70000"/>
+                    <a:extLst>
+                      <a:ext uri="{28A0092B-C50C-407E-A947-70E740481C1C}">
+                        <a14:useLocalDpi xmlns:a14="http://schemas.microsoft.com/office/drawing/2010/main" val="0"/>
+                      </a:ext>
+                    </a:extLst>
+                  </a:blip>
+                  <a:stretch>
+                    <a:fillRect/>
+                  </a:stretch>
+                </pic:blipFill>
+                <pic:spPr>
+                  <a:xfrm>
+                    <a:off x="0" y="0"/>
+                    <a:ext cx="1631515" cy="949626"/>
+                  </a:xfrm>
+                  <a:prstGeom prst="rect">
+                    <a:avLst/>
+                  </a:prstGeom>
+                </pic:spPr>
+              </pic:pic>
+            </a:graphicData>
+          </a:graphic>
+        </wp:inline>
+      </w:drawing>
+    </w:r>
   </w:p>
 </w:ftr>
 </file>
@@ -1910,26 +1871,67 @@
     <w:pPr>
       <w:pStyle w:val="Header"/>
     </w:pPr>
-  </w:p>
-</w:hdr>
-</file>
-
-<file path=word/header2.xml><?xml version="1.0" encoding="utf-8"?>
-<w:hdr xmlns:wpc="http://schemas.microsoft.com/office/word/2010/wordprocessingCanvas" xmlns:cx="http://schemas.microsoft.com/office/drawing/2014/chartex" xmlns:cx1="http://schemas.microsoft.com/office/drawing/2015/9/8/chartex" xmlns:mc="http://schemas.openxmlformats.org/markup-compatibility/2006" xmlns:o="urn:schemas-microsoft-com:office:office" xmlns:r="http://schemas.openxmlformats.org/officeDocument/2006/relationships" xmlns:m="http://schemas.openxmlformats.org/officeDocument/2006/math" xmlns:v="urn:schemas-microsoft-com:vml" xmlns:wp14="http://schemas.microsoft.com/office/word/2010/wordprocessingDrawing" xmlns:wp="http://schemas.openxmlformats.org/drawingml/2006/wordprocessingDrawing" xmlns:w10="urn:schemas-microsoft-com:office:word" xmlns:w="http://schemas.openxmlformats.org/wordprocessingml/2006/main" xmlns:w14="http://schemas.microsoft.com/office/word/2010/wordml" xmlns:w15="http://schemas.microsoft.com/office/word/2012/wordml" xmlns:w16se="http://schemas.microsoft.com/office/word/2015/wordml/symex" xmlns:wpg="http://schemas.microsoft.com/office/word/2010/wordprocessingGroup" xmlns:wpi="http://schemas.microsoft.com/office/word/2010/wordprocessingInk" xmlns:wne="http://schemas.microsoft.com/office/word/2006/wordml" xmlns:wps="http://schemas.microsoft.com/office/word/2010/wordprocessingShape" mc:Ignorable="w14 w15 w16se wp14">
-  <w:p>
-    <w:pPr>
-      <w:pStyle w:val="Header"/>
-    </w:pPr>
-  </w:p>
-</w:hdr>
-</file>
-
-<file path=word/header3.xml><?xml version="1.0" encoding="utf-8"?>
-<w:hdr xmlns:wpc="http://schemas.microsoft.com/office/word/2010/wordprocessingCanvas" xmlns:cx="http://schemas.microsoft.com/office/drawing/2014/chartex" xmlns:cx1="http://schemas.microsoft.com/office/drawing/2015/9/8/chartex" xmlns:mc="http://schemas.openxmlformats.org/markup-compatibility/2006" xmlns:o="urn:schemas-microsoft-com:office:office" xmlns:r="http://schemas.openxmlformats.org/officeDocument/2006/relationships" xmlns:m="http://schemas.openxmlformats.org/officeDocument/2006/math" xmlns:v="urn:schemas-microsoft-com:vml" xmlns:wp14="http://schemas.microsoft.com/office/word/2010/wordprocessingDrawing" xmlns:wp="http://schemas.openxmlformats.org/drawingml/2006/wordprocessingDrawing" xmlns:w10="urn:schemas-microsoft-com:office:word" xmlns:w="http://schemas.openxmlformats.org/wordprocessingml/2006/main" xmlns:w14="http://schemas.microsoft.com/office/word/2010/wordml" xmlns:w15="http://schemas.microsoft.com/office/word/2012/wordml" xmlns:w16se="http://schemas.microsoft.com/office/word/2015/wordml/symex" xmlns:wpg="http://schemas.microsoft.com/office/word/2010/wordprocessingGroup" xmlns:wpi="http://schemas.microsoft.com/office/word/2010/wordprocessingInk" xmlns:wne="http://schemas.microsoft.com/office/word/2006/wordml" xmlns:wps="http://schemas.microsoft.com/office/word/2010/wordprocessingShape" mc:Ignorable="w14 w15 w16se wp14">
-  <w:p>
-    <w:pPr>
-      <w:pStyle w:val="Header"/>
-    </w:pPr>
+    <w:r>
+      <w:rPr>
+        <w:noProof/>
+        <w:lang w:val="de-CH" w:eastAsia="de-CH"/>
+      </w:rPr>
+      <w:drawing>
+        <wp:anchor distT="0" distB="0" distL="114300" distR="114300" simplePos="0" relativeHeight="251659264" behindDoc="0" locked="0" layoutInCell="1" allowOverlap="1" wp14:anchorId="1B0F013B" wp14:editId="29AF079B">
+          <wp:simplePos x="0" y="0"/>
+          <wp:positionH relativeFrom="page">
+            <wp:align>left</wp:align>
+          </wp:positionH>
+          <wp:positionV relativeFrom="page">
+            <wp:align>top</wp:align>
+          </wp:positionV>
+          <wp:extent cx="2289600" cy="3549600"/>
+          <wp:effectExtent l="0" t="0" r="0" b="0"/>
+          <wp:wrapNone/>
+          <wp:docPr id="5" name="Picture 5"/>
+          <wp:cNvGraphicFramePr>
+            <a:graphicFrameLocks xmlns:a="http://schemas.openxmlformats.org/drawingml/2006/main" noChangeAspect="1"/>
+          </wp:cNvGraphicFramePr>
+          <a:graphic xmlns:a="http://schemas.openxmlformats.org/drawingml/2006/main">
+            <a:graphicData uri="http://schemas.openxmlformats.org/drawingml/2006/picture">
+              <pic:pic xmlns:pic="http://schemas.openxmlformats.org/drawingml/2006/picture">
+                <pic:nvPicPr>
+                  <pic:cNvPr id="7" name="STPH_Logo_RGB_color-half.png"/>
+                  <pic:cNvPicPr/>
+                </pic:nvPicPr>
+                <pic:blipFill>
+                  <a:blip r:embed="rId1">
+                    <a:extLst>
+                      <a:ext uri="{28A0092B-C50C-407E-A947-70E740481C1C}">
+                        <a14:useLocalDpi xmlns:a14="http://schemas.microsoft.com/office/drawing/2010/main" val="0"/>
+                      </a:ext>
+                    </a:extLst>
+                  </a:blip>
+                  <a:stretch>
+                    <a:fillRect/>
+                  </a:stretch>
+                </pic:blipFill>
+                <pic:spPr>
+                  <a:xfrm>
+                    <a:off x="0" y="0"/>
+                    <a:ext cx="2289600" cy="3549600"/>
+                  </a:xfrm>
+                  <a:prstGeom prst="rect">
+                    <a:avLst/>
+                  </a:prstGeom>
+                </pic:spPr>
+              </pic:pic>
+            </a:graphicData>
+          </a:graphic>
+          <wp14:sizeRelH relativeFrom="page">
+            <wp14:pctWidth>0</wp14:pctWidth>
+          </wp14:sizeRelH>
+          <wp14:sizeRelV relativeFrom="page">
+            <wp14:pctHeight>0</wp14:pctHeight>
+          </wp14:sizeRelV>
+        </wp:anchor>
+      </w:drawing>
+    </w:r>
   </w:p>
 </w:hdr>
 </file>
@@ -2621,7 +2623,7 @@
     <w:lsdException w:name="Colorful List Accent 6"/>
     <w:lsdException w:name="Colorful Grid Accent 6"/>
     <w:lsdException w:name="Bibliography" w:semiHidden="1" w:unhideWhenUsed="1"/>
-    <w:lsdException w:name="TOC Heading" w:semiHidden="1" w:unhideWhenUsed="1"/>
+    <w:lsdException w:name="TOC Heading" w:semiHidden="1" w:uiPriority="39" w:unhideWhenUsed="1" w:qFormat="1"/>
     <w:lsdException w:name="Grid Table 4" w:uiPriority="49"/>
     <w:lsdException w:name="Grid Table 5 Dark" w:uiPriority="50"/>
     <w:lsdException w:name="Grid Table 6 Colorful" w:uiPriority="51"/>
@@ -2988,16 +2990,21 @@
   </w:style>
   <w:style w:type="paragraph" w:styleId="Title">
     <w:name w:val="Title"/>
-    <w:basedOn w:val="Heading1"/>
     <w:next w:val="BodyText"/>
     <w:qFormat/>
-    <w:rsid w:val="00EB24B9"/>
-    <w:rPr>
-      <w:rFonts w:eastAsia="Arial"/>
-      <w:kern w:val="0"/>
+    <w:rsid w:val="00195944"/>
+    <w:pPr>
+      <w:spacing w:before="5040"/>
+    </w:pPr>
+    <w:rPr>
+      <w:rFonts w:ascii="Arial" w:eastAsia="Arial" w:hAnsi="Arial" w:cs="Arial"/>
+      <w:b/>
+      <w:bCs/>
+      <w:caps/>
+      <w:color w:val="468AB2"/>
       <w:sz w:val="56"/>
       <w:szCs w:val="56"/>
-      <w:lang w:eastAsia="en-US"/>
+      <w:lang w:val="en-GB"/>
     </w:rPr>
   </w:style>
   <w:style w:type="paragraph" w:styleId="Subtitle">
@@ -3046,11 +3053,16 @@
     <w:name w:val="Date"/>
     <w:next w:val="BodyText"/>
     <w:qFormat/>
+    <w:rsid w:val="009A3276"/>
     <w:pPr>
       <w:keepNext/>
       <w:keepLines/>
       <w:jc w:val="center"/>
     </w:pPr>
+    <w:rPr>
+      <w:rFonts w:ascii="Arial" w:hAnsi="Arial"/>
+      <w:i/>
+    </w:rPr>
   </w:style>
   <w:style w:type="paragraph" w:customStyle="1" w:styleId="Abstract">
     <w:name w:val="Abstract"/>
@@ -3977,4 +3989,16 @@
   </a:objectDefaults>
   <a:extraClrSchemeLst/>
 </a:theme>
+</file>
+
+<file path=customXml/item1.xml><?xml version="1.0" encoding="utf-8"?>
+<b:Sources xmlns:b="http://schemas.openxmlformats.org/officeDocument/2006/bibliography" xmlns="http://schemas.openxmlformats.org/officeDocument/2006/bibliography" SelectedStyle="\APASixthEditionOfficeOnline.xsl" StyleName="APA" Version="6"/>
+</file>
+
+<file path=customXml/itemProps1.xml><?xml version="1.0" encoding="utf-8"?>
+<ds:datastoreItem xmlns:ds="http://schemas.openxmlformats.org/officeDocument/2006/customXml" ds:itemID="{AB513151-E6B0-4226-8B70-793180871CD6}">
+  <ds:schemaRefs>
+    <ds:schemaRef ds:uri="http://schemas.openxmlformats.org/officeDocument/2006/bibliography"/>
+  </ds:schemaRefs>
+</ds:datastoreItem>
 </file>
</xml_diff>